<commit_message>
Nueva versión del manual técnico
</commit_message>
<xml_diff>
--- a/POSGSOFT/Manual Técnico.docx
+++ b/POSGSOFT/Manual Técnico.docx
@@ -72,6 +72,14 @@
           <w:szCs w:val="24"/>
         </w:rPr>
       </w:pPr>
+      <w:r>
+        <w:rPr>
+          <w:rFonts w:ascii="Times New Roman" w:hAnsi="Times New Roman" w:cs="Times New Roman"/>
+          <w:sz w:val="24"/>
+          <w:szCs w:val="24"/>
+        </w:rPr>
+        <w:t>Proyecto 1</w:t>
+      </w:r>
     </w:p>
     <w:p>
       <w:pPr>
@@ -138,6 +146,14 @@
           <w:szCs w:val="24"/>
         </w:rPr>
       </w:pPr>
+      <w:r>
+        <w:rPr>
+          <w:rFonts w:ascii="Times New Roman" w:hAnsi="Times New Roman" w:cs="Times New Roman"/>
+          <w:sz w:val="24"/>
+          <w:szCs w:val="24"/>
+        </w:rPr>
+        <w:t>Carlos Felipe Palacio Lozano</w:t>
+      </w:r>
     </w:p>
     <w:p>
       <w:pPr>
@@ -226,6 +242,22 @@
           <w:szCs w:val="24"/>
         </w:rPr>
       </w:pPr>
+      <w:r>
+        <w:rPr>
+          <w:rFonts w:ascii="Times New Roman" w:hAnsi="Times New Roman" w:cs="Times New Roman"/>
+          <w:sz w:val="24"/>
+          <w:szCs w:val="24"/>
+        </w:rPr>
+        <w:t xml:space="preserve">Pontificia </w:t>
+      </w:r>
+      <w:r>
+        <w:rPr>
+          <w:rFonts w:ascii="Times New Roman" w:hAnsi="Times New Roman" w:cs="Times New Roman"/>
+          <w:sz w:val="24"/>
+          <w:szCs w:val="24"/>
+        </w:rPr>
+        <w:t>Universidad Javeriana Cali</w:t>
+      </w:r>
     </w:p>
     <w:p>
       <w:pPr>
@@ -237,6 +269,14 @@
           <w:szCs w:val="24"/>
         </w:rPr>
       </w:pPr>
+      <w:r>
+        <w:rPr>
+          <w:rFonts w:ascii="Times New Roman" w:hAnsi="Times New Roman" w:cs="Times New Roman"/>
+          <w:sz w:val="24"/>
+          <w:szCs w:val="24"/>
+        </w:rPr>
+        <w:t>Facultad de ingeniería y ciencias</w:t>
+      </w:r>
     </w:p>
     <w:p>
       <w:pPr>
@@ -254,7 +294,7 @@
           <w:sz w:val="24"/>
           <w:szCs w:val="24"/>
         </w:rPr>
-        <w:t>Carlos Felipe Palacio</w:t>
+        <w:t>Ingeniería en sistemas y computación</w:t>
       </w:r>
     </w:p>
     <w:p>
@@ -273,7 +313,7 @@
           <w:sz w:val="24"/>
           <w:szCs w:val="24"/>
         </w:rPr>
-        <w:t>Universidad Javeriana Cali</w:t>
+        <w:t>Cali, Valle del Cauca</w:t>
       </w:r>
     </w:p>
     <w:sdt>
@@ -1384,6 +1424,9 @@
         <w:spacing w:line="360" w:lineRule="auto"/>
       </w:pPr>
       <w:r>
+        <w:rPr>
+          <w:noProof/>
+        </w:rPr>
         <w:drawing>
           <wp:inline distT="0" distB="0" distL="0" distR="0" wp14:anchorId="6C027BC4" wp14:editId="3653105B">
             <wp:extent cx="2552700" cy="2152650"/>
@@ -1645,20 +1688,804 @@
     </w:p>
     <w:p>
       <w:pPr>
-        <w:spacing w:line="360" w:lineRule="auto"/>
-        <w:rPr>
-          <w:rFonts w:ascii="Times New Roman" w:hAnsi="Times New Roman" w:cs="Times New Roman"/>
-          <w:sz w:val="24"/>
-          <w:szCs w:val="24"/>
-        </w:rPr>
-      </w:pPr>
+        <w:rPr>
+          <w:rFonts w:ascii="Times New Roman" w:hAnsi="Times New Roman" w:cs="Times New Roman"/>
+          <w:sz w:val="24"/>
+          <w:szCs w:val="24"/>
+        </w:rPr>
+      </w:pPr>
+      <w:r>
+        <w:rPr>
+          <w:rFonts w:ascii="Times New Roman" w:hAnsi="Times New Roman" w:cs="Times New Roman"/>
+          <w:sz w:val="24"/>
+          <w:szCs w:val="24"/>
+        </w:rPr>
+        <w:br w:type="page"/>
+      </w:r>
     </w:p>
     <w:p>
       <w:pPr>
         <w:pStyle w:val="Ttulo1"/>
-        <w:spacing w:line="360" w:lineRule="auto"/>
+      </w:pPr>
+      <w:r>
+        <w:lastRenderedPageBreak/>
+        <w:t>Generalidades</w:t>
+      </w:r>
+    </w:p>
+    <w:p>
+      <w:pPr>
+        <w:spacing w:line="360" w:lineRule="auto"/>
+        <w:rPr>
+          <w:rFonts w:ascii="Times New Roman" w:hAnsi="Times New Roman" w:cs="Times New Roman"/>
+          <w:sz w:val="24"/>
+          <w:szCs w:val="24"/>
+        </w:rPr>
+      </w:pPr>
+      <w:r>
+        <w:rPr>
+          <w:rFonts w:ascii="Times New Roman" w:hAnsi="Times New Roman" w:cs="Times New Roman"/>
+          <w:sz w:val="24"/>
+          <w:szCs w:val="24"/>
+        </w:rPr>
+        <w:t xml:space="preserve">Dentro del programa, encontramos distintas funciones cuyas características parecen repetirse. Esto es debido, porque la mayor parte de las funcionalidades (al menos de que creen algo), necesitan buscar en las listas contenidas en el programa un dato que vincule el objeto que se quiere modificar con los datos del programa. En la gran mayoría de casos, este dato es el ID, tanto del acta, como del usuario, como de los jurados. Al estar trabajando con listas por nodos en C++, no podemos acceder directamente a una posición de memoria dado que no son contiguas, es por ello, que se crean los </w:t>
+      </w:r>
+      <w:proofErr w:type="spellStart"/>
+      <w:r>
+        <w:rPr>
+          <w:rFonts w:ascii="Times New Roman" w:hAnsi="Times New Roman" w:cs="Times New Roman"/>
+          <w:sz w:val="24"/>
+          <w:szCs w:val="24"/>
+        </w:rPr>
+        <w:t>Iterator</w:t>
+      </w:r>
+      <w:proofErr w:type="spellEnd"/>
+      <w:r>
+        <w:rPr>
+          <w:rFonts w:ascii="Times New Roman" w:hAnsi="Times New Roman" w:cs="Times New Roman"/>
+          <w:sz w:val="24"/>
+          <w:szCs w:val="24"/>
+        </w:rPr>
+        <w:t>, que son apuntadores a la posición de memoria del objeto que queremos buscar. La función encarga de devolver estos apuntadores en el caso de las actas es la siguiente.</w:t>
+      </w:r>
+    </w:p>
+    <w:p>
+      <w:pPr>
+        <w:shd w:val="clear" w:color="auto" w:fill="1E1E1E"/>
+        <w:spacing w:after="0" w:line="285" w:lineRule="atLeast"/>
+        <w:rPr>
+          <w:rFonts w:ascii="Consolas" w:eastAsia="Times New Roman" w:hAnsi="Consolas" w:cs="Times New Roman"/>
+          <w:color w:val="D4D4D4"/>
+          <w:sz w:val="21"/>
+          <w:szCs w:val="21"/>
+          <w:lang w:eastAsia="es-CO"/>
+        </w:rPr>
+      </w:pPr>
+      <w:proofErr w:type="spellStart"/>
+      <w:r>
+        <w:rPr>
+          <w:rFonts w:ascii="Consolas" w:eastAsia="Times New Roman" w:hAnsi="Consolas" w:cs="Times New Roman"/>
+          <w:color w:val="4EC9B0"/>
+          <w:sz w:val="21"/>
+          <w:szCs w:val="21"/>
+          <w:lang w:eastAsia="es-CO"/>
+        </w:rPr>
+        <w:t>list</w:t>
+      </w:r>
+      <w:proofErr w:type="spellEnd"/>
+      <w:r>
+        <w:rPr>
+          <w:rFonts w:ascii="Consolas" w:eastAsia="Times New Roman" w:hAnsi="Consolas" w:cs="Times New Roman"/>
+          <w:color w:val="D4D4D4"/>
+          <w:sz w:val="21"/>
+          <w:szCs w:val="21"/>
+          <w:lang w:eastAsia="es-CO"/>
+        </w:rPr>
+        <w:t>&lt;</w:t>
+      </w:r>
+      <w:r>
+        <w:rPr>
+          <w:rFonts w:ascii="Consolas" w:eastAsia="Times New Roman" w:hAnsi="Consolas" w:cs="Times New Roman"/>
+          <w:color w:val="4EC9B0"/>
+          <w:sz w:val="21"/>
+          <w:szCs w:val="21"/>
+          <w:lang w:eastAsia="es-CO"/>
+        </w:rPr>
+        <w:t>Acta</w:t>
+      </w:r>
+      <w:r>
+        <w:rPr>
+          <w:rFonts w:ascii="Consolas" w:eastAsia="Times New Roman" w:hAnsi="Consolas" w:cs="Times New Roman"/>
+          <w:color w:val="D4D4D4"/>
+          <w:sz w:val="21"/>
+          <w:szCs w:val="21"/>
+          <w:lang w:eastAsia="es-CO"/>
+        </w:rPr>
+        <w:t>&gt;::</w:t>
+      </w:r>
+      <w:proofErr w:type="spellStart"/>
+      <w:r>
+        <w:rPr>
+          <w:rFonts w:ascii="Consolas" w:eastAsia="Times New Roman" w:hAnsi="Consolas" w:cs="Times New Roman"/>
+          <w:color w:val="4EC9B0"/>
+          <w:sz w:val="21"/>
+          <w:szCs w:val="21"/>
+          <w:lang w:eastAsia="es-CO"/>
+        </w:rPr>
+        <w:t>iterator</w:t>
+      </w:r>
+      <w:proofErr w:type="spellEnd"/>
+      <w:r>
+        <w:rPr>
+          <w:rFonts w:ascii="Consolas" w:eastAsia="Times New Roman" w:hAnsi="Consolas" w:cs="Times New Roman"/>
+          <w:color w:val="D4D4D4"/>
+          <w:sz w:val="21"/>
+          <w:szCs w:val="21"/>
+          <w:lang w:eastAsia="es-CO"/>
+        </w:rPr>
+        <w:t> </w:t>
+      </w:r>
+      <w:proofErr w:type="spellStart"/>
+      <w:r>
+        <w:rPr>
+          <w:rFonts w:ascii="Consolas" w:eastAsia="Times New Roman" w:hAnsi="Consolas" w:cs="Times New Roman"/>
+          <w:color w:val="4EC9B0"/>
+          <w:sz w:val="21"/>
+          <w:szCs w:val="21"/>
+          <w:lang w:eastAsia="es-CO"/>
+        </w:rPr>
+        <w:t>Maestria</w:t>
+      </w:r>
+      <w:proofErr w:type="spellEnd"/>
+      <w:r>
+        <w:rPr>
+          <w:rFonts w:ascii="Consolas" w:eastAsia="Times New Roman" w:hAnsi="Consolas" w:cs="Times New Roman"/>
+          <w:color w:val="D4D4D4"/>
+          <w:sz w:val="21"/>
+          <w:szCs w:val="21"/>
+          <w:lang w:eastAsia="es-CO"/>
+        </w:rPr>
+        <w:t>::</w:t>
+      </w:r>
+      <w:proofErr w:type="spellStart"/>
+      <w:r>
+        <w:rPr>
+          <w:rFonts w:ascii="Consolas" w:eastAsia="Times New Roman" w:hAnsi="Consolas" w:cs="Times New Roman"/>
+          <w:color w:val="DCDCAA"/>
+          <w:sz w:val="21"/>
+          <w:szCs w:val="21"/>
+          <w:lang w:eastAsia="es-CO"/>
+        </w:rPr>
+        <w:t>obtenerActa</w:t>
+      </w:r>
+      <w:proofErr w:type="spellEnd"/>
+      <w:r>
+        <w:rPr>
+          <w:rFonts w:ascii="Consolas" w:eastAsia="Times New Roman" w:hAnsi="Consolas" w:cs="Times New Roman"/>
+          <w:color w:val="D4D4D4"/>
+          <w:sz w:val="21"/>
+          <w:szCs w:val="21"/>
+          <w:lang w:eastAsia="es-CO"/>
+        </w:rPr>
+        <w:t>(</w:t>
+      </w:r>
+      <w:proofErr w:type="spellStart"/>
+      <w:r>
+        <w:rPr>
+          <w:rFonts w:ascii="Consolas" w:eastAsia="Times New Roman" w:hAnsi="Consolas" w:cs="Times New Roman"/>
+          <w:color w:val="569CD6"/>
+          <w:sz w:val="21"/>
+          <w:szCs w:val="21"/>
+          <w:lang w:eastAsia="es-CO"/>
+        </w:rPr>
+        <w:t>int</w:t>
+      </w:r>
+      <w:proofErr w:type="spellEnd"/>
+      <w:r>
+        <w:rPr>
+          <w:rFonts w:ascii="Consolas" w:eastAsia="Times New Roman" w:hAnsi="Consolas" w:cs="Times New Roman"/>
+          <w:color w:val="D4D4D4"/>
+          <w:sz w:val="21"/>
+          <w:szCs w:val="21"/>
+          <w:lang w:eastAsia="es-CO"/>
+        </w:rPr>
+        <w:t> </w:t>
+      </w:r>
+      <w:proofErr w:type="spellStart"/>
+      <w:r>
+        <w:rPr>
+          <w:rFonts w:ascii="Consolas" w:eastAsia="Times New Roman" w:hAnsi="Consolas" w:cs="Times New Roman"/>
+          <w:color w:val="9CDCFE"/>
+          <w:sz w:val="21"/>
+          <w:szCs w:val="21"/>
+          <w:lang w:eastAsia="es-CO"/>
+        </w:rPr>
+        <w:t>idActa</w:t>
+      </w:r>
+      <w:proofErr w:type="spellEnd"/>
+      <w:r>
+        <w:rPr>
+          <w:rFonts w:ascii="Consolas" w:eastAsia="Times New Roman" w:hAnsi="Consolas" w:cs="Times New Roman"/>
+          <w:color w:val="D4D4D4"/>
+          <w:sz w:val="21"/>
+          <w:szCs w:val="21"/>
+          <w:lang w:eastAsia="es-CO"/>
+        </w:rPr>
+        <w:t>){</w:t>
+      </w:r>
+    </w:p>
+    <w:p>
+      <w:pPr>
+        <w:shd w:val="clear" w:color="auto" w:fill="1E1E1E"/>
+        <w:spacing w:after="0" w:line="285" w:lineRule="atLeast"/>
+        <w:rPr>
+          <w:rFonts w:ascii="Consolas" w:eastAsia="Times New Roman" w:hAnsi="Consolas" w:cs="Times New Roman"/>
+          <w:color w:val="D4D4D4"/>
+          <w:sz w:val="21"/>
+          <w:szCs w:val="21"/>
+          <w:lang w:val="en-US" w:eastAsia="es-CO"/>
+        </w:rPr>
+      </w:pPr>
+      <w:r>
+        <w:rPr>
+          <w:rFonts w:ascii="Consolas" w:eastAsia="Times New Roman" w:hAnsi="Consolas" w:cs="Times New Roman"/>
+          <w:color w:val="D4D4D4"/>
+          <w:sz w:val="21"/>
+          <w:szCs w:val="21"/>
+          <w:lang w:eastAsia="es-CO"/>
+        </w:rPr>
+        <w:t>    </w:t>
+      </w:r>
+      <w:r>
+        <w:rPr>
+          <w:rFonts w:ascii="Consolas" w:eastAsia="Times New Roman" w:hAnsi="Consolas" w:cs="Times New Roman"/>
+          <w:color w:val="C586C0"/>
+          <w:sz w:val="21"/>
+          <w:szCs w:val="21"/>
+          <w:lang w:val="en-US" w:eastAsia="es-CO"/>
+        </w:rPr>
+        <w:t>for</w:t>
+      </w:r>
+      <w:r>
+        <w:rPr>
+          <w:rFonts w:ascii="Consolas" w:eastAsia="Times New Roman" w:hAnsi="Consolas" w:cs="Times New Roman"/>
+          <w:color w:val="D4D4D4"/>
+          <w:sz w:val="21"/>
+          <w:szCs w:val="21"/>
+          <w:lang w:val="en-US" w:eastAsia="es-CO"/>
+        </w:rPr>
+        <w:t>(</w:t>
+      </w:r>
+      <w:r>
+        <w:rPr>
+          <w:rFonts w:ascii="Consolas" w:eastAsia="Times New Roman" w:hAnsi="Consolas" w:cs="Times New Roman"/>
+          <w:color w:val="4EC9B0"/>
+          <w:sz w:val="21"/>
+          <w:szCs w:val="21"/>
+          <w:lang w:val="en-US" w:eastAsia="es-CO"/>
+        </w:rPr>
+        <w:t>list</w:t>
+      </w:r>
+      <w:r>
+        <w:rPr>
+          <w:rFonts w:ascii="Consolas" w:eastAsia="Times New Roman" w:hAnsi="Consolas" w:cs="Times New Roman"/>
+          <w:color w:val="D4D4D4"/>
+          <w:sz w:val="21"/>
+          <w:szCs w:val="21"/>
+          <w:lang w:val="en-US" w:eastAsia="es-CO"/>
+        </w:rPr>
+        <w:t>&lt;</w:t>
+      </w:r>
+      <w:r>
+        <w:rPr>
+          <w:rFonts w:ascii="Consolas" w:eastAsia="Times New Roman" w:hAnsi="Consolas" w:cs="Times New Roman"/>
+          <w:color w:val="4EC9B0"/>
+          <w:sz w:val="21"/>
+          <w:szCs w:val="21"/>
+          <w:lang w:val="en-US" w:eastAsia="es-CO"/>
+        </w:rPr>
+        <w:t>Acta</w:t>
+      </w:r>
+      <w:r>
+        <w:rPr>
+          <w:rFonts w:ascii="Consolas" w:eastAsia="Times New Roman" w:hAnsi="Consolas" w:cs="Times New Roman"/>
+          <w:color w:val="D4D4D4"/>
+          <w:sz w:val="21"/>
+          <w:szCs w:val="21"/>
+          <w:lang w:val="en-US" w:eastAsia="es-CO"/>
+        </w:rPr>
+        <w:t>&gt;::</w:t>
+      </w:r>
+      <w:r>
+        <w:rPr>
+          <w:rFonts w:ascii="Consolas" w:eastAsia="Times New Roman" w:hAnsi="Consolas" w:cs="Times New Roman"/>
+          <w:color w:val="4EC9B0"/>
+          <w:sz w:val="21"/>
+          <w:szCs w:val="21"/>
+          <w:lang w:val="en-US" w:eastAsia="es-CO"/>
+        </w:rPr>
+        <w:t>iterator</w:t>
+      </w:r>
+      <w:r>
+        <w:rPr>
+          <w:rFonts w:ascii="Consolas" w:eastAsia="Times New Roman" w:hAnsi="Consolas" w:cs="Times New Roman"/>
+          <w:color w:val="D4D4D4"/>
+          <w:sz w:val="21"/>
+          <w:szCs w:val="21"/>
+          <w:lang w:val="en-US" w:eastAsia="es-CO"/>
+        </w:rPr>
+        <w:t> </w:t>
+      </w:r>
+      <w:r>
+        <w:rPr>
+          <w:rFonts w:ascii="Consolas" w:eastAsia="Times New Roman" w:hAnsi="Consolas" w:cs="Times New Roman"/>
+          <w:color w:val="9CDCFE"/>
+          <w:sz w:val="21"/>
+          <w:szCs w:val="21"/>
+          <w:lang w:val="en-US" w:eastAsia="es-CO"/>
+        </w:rPr>
+        <w:t>it</w:t>
+      </w:r>
+      <w:r>
+        <w:rPr>
+          <w:rFonts w:ascii="Consolas" w:eastAsia="Times New Roman" w:hAnsi="Consolas" w:cs="Times New Roman"/>
+          <w:color w:val="D4D4D4"/>
+          <w:sz w:val="21"/>
+          <w:szCs w:val="21"/>
+          <w:lang w:val="en-US" w:eastAsia="es-CO"/>
+        </w:rPr>
+        <w:t> = </w:t>
+      </w:r>
+      <w:r>
+        <w:rPr>
+          <w:rFonts w:ascii="Consolas" w:eastAsia="Times New Roman" w:hAnsi="Consolas" w:cs="Times New Roman"/>
+          <w:color w:val="9CDCFE"/>
+          <w:sz w:val="21"/>
+          <w:szCs w:val="21"/>
+          <w:lang w:val="en-US" w:eastAsia="es-CO"/>
+        </w:rPr>
+        <w:t>listaActas</w:t>
+      </w:r>
+      <w:r>
+        <w:rPr>
+          <w:rFonts w:ascii="Consolas" w:eastAsia="Times New Roman" w:hAnsi="Consolas" w:cs="Times New Roman"/>
+          <w:color w:val="D4D4D4"/>
+          <w:sz w:val="21"/>
+          <w:szCs w:val="21"/>
+          <w:lang w:val="en-US" w:eastAsia="es-CO"/>
+        </w:rPr>
+        <w:t>.</w:t>
+      </w:r>
+      <w:r>
+        <w:rPr>
+          <w:rFonts w:ascii="Consolas" w:eastAsia="Times New Roman" w:hAnsi="Consolas" w:cs="Times New Roman"/>
+          <w:color w:val="DCDCAA"/>
+          <w:sz w:val="21"/>
+          <w:szCs w:val="21"/>
+          <w:lang w:val="en-US" w:eastAsia="es-CO"/>
+        </w:rPr>
+        <w:t>begin</w:t>
+      </w:r>
+      <w:r>
+        <w:rPr>
+          <w:rFonts w:ascii="Consolas" w:eastAsia="Times New Roman" w:hAnsi="Consolas" w:cs="Times New Roman"/>
+          <w:color w:val="D4D4D4"/>
+          <w:sz w:val="21"/>
+          <w:szCs w:val="21"/>
+          <w:lang w:val="en-US" w:eastAsia="es-CO"/>
+        </w:rPr>
+        <w:t>(); </w:t>
+      </w:r>
+      <w:r>
+        <w:rPr>
+          <w:rFonts w:ascii="Consolas" w:eastAsia="Times New Roman" w:hAnsi="Consolas" w:cs="Times New Roman"/>
+          <w:color w:val="9CDCFE"/>
+          <w:sz w:val="21"/>
+          <w:szCs w:val="21"/>
+          <w:lang w:val="en-US" w:eastAsia="es-CO"/>
+        </w:rPr>
+        <w:t>it</w:t>
+      </w:r>
+      <w:r>
+        <w:rPr>
+          <w:rFonts w:ascii="Consolas" w:eastAsia="Times New Roman" w:hAnsi="Consolas" w:cs="Times New Roman"/>
+          <w:color w:val="D4D4D4"/>
+          <w:sz w:val="21"/>
+          <w:szCs w:val="21"/>
+          <w:lang w:val="en-US" w:eastAsia="es-CO"/>
+        </w:rPr>
+        <w:t> </w:t>
+      </w:r>
+      <w:r>
+        <w:rPr>
+          <w:rFonts w:ascii="Consolas" w:eastAsia="Times New Roman" w:hAnsi="Consolas" w:cs="Times New Roman"/>
+          <w:color w:val="DCDCAA"/>
+          <w:sz w:val="21"/>
+          <w:szCs w:val="21"/>
+          <w:lang w:val="en-US" w:eastAsia="es-CO"/>
+        </w:rPr>
+        <w:t>!=</w:t>
+      </w:r>
+      <w:r>
+        <w:rPr>
+          <w:rFonts w:ascii="Consolas" w:eastAsia="Times New Roman" w:hAnsi="Consolas" w:cs="Times New Roman"/>
+          <w:color w:val="D4D4D4"/>
+          <w:sz w:val="21"/>
+          <w:szCs w:val="21"/>
+          <w:lang w:val="en-US" w:eastAsia="es-CO"/>
+        </w:rPr>
+        <w:t> </w:t>
+      </w:r>
+      <w:r>
+        <w:rPr>
+          <w:rFonts w:ascii="Consolas" w:eastAsia="Times New Roman" w:hAnsi="Consolas" w:cs="Times New Roman"/>
+          <w:color w:val="9CDCFE"/>
+          <w:sz w:val="21"/>
+          <w:szCs w:val="21"/>
+          <w:lang w:val="en-US" w:eastAsia="es-CO"/>
+        </w:rPr>
+        <w:t>listaActas</w:t>
+      </w:r>
+      <w:r>
+        <w:rPr>
+          <w:rFonts w:ascii="Consolas" w:eastAsia="Times New Roman" w:hAnsi="Consolas" w:cs="Times New Roman"/>
+          <w:color w:val="D4D4D4"/>
+          <w:sz w:val="21"/>
+          <w:szCs w:val="21"/>
+          <w:lang w:val="en-US" w:eastAsia="es-CO"/>
+        </w:rPr>
+        <w:t>.</w:t>
+      </w:r>
+      <w:r>
+        <w:rPr>
+          <w:rFonts w:ascii="Consolas" w:eastAsia="Times New Roman" w:hAnsi="Consolas" w:cs="Times New Roman"/>
+          <w:color w:val="DCDCAA"/>
+          <w:sz w:val="21"/>
+          <w:szCs w:val="21"/>
+          <w:lang w:val="en-US" w:eastAsia="es-CO"/>
+        </w:rPr>
+        <w:t>end</w:t>
+      </w:r>
+      <w:r>
+        <w:rPr>
+          <w:rFonts w:ascii="Consolas" w:eastAsia="Times New Roman" w:hAnsi="Consolas" w:cs="Times New Roman"/>
+          <w:color w:val="D4D4D4"/>
+          <w:sz w:val="21"/>
+          <w:szCs w:val="21"/>
+          <w:lang w:val="en-US" w:eastAsia="es-CO"/>
+        </w:rPr>
+        <w:t>(); </w:t>
+      </w:r>
+      <w:r>
+        <w:rPr>
+          <w:rFonts w:ascii="Consolas" w:eastAsia="Times New Roman" w:hAnsi="Consolas" w:cs="Times New Roman"/>
+          <w:color w:val="9CDCFE"/>
+          <w:sz w:val="21"/>
+          <w:szCs w:val="21"/>
+          <w:lang w:val="en-US" w:eastAsia="es-CO"/>
+        </w:rPr>
+        <w:t>it</w:t>
+      </w:r>
+      <w:r>
+        <w:rPr>
+          <w:rFonts w:ascii="Consolas" w:eastAsia="Times New Roman" w:hAnsi="Consolas" w:cs="Times New Roman"/>
+          <w:color w:val="DCDCAA"/>
+          <w:sz w:val="21"/>
+          <w:szCs w:val="21"/>
+          <w:lang w:val="en-US" w:eastAsia="es-CO"/>
+        </w:rPr>
+        <w:t>++</w:t>
+      </w:r>
+      <w:r>
+        <w:rPr>
+          <w:rFonts w:ascii="Consolas" w:eastAsia="Times New Roman" w:hAnsi="Consolas" w:cs="Times New Roman"/>
+          <w:color w:val="D4D4D4"/>
+          <w:sz w:val="21"/>
+          <w:szCs w:val="21"/>
+          <w:lang w:val="en-US" w:eastAsia="es-CO"/>
+        </w:rPr>
+        <w:t>){</w:t>
+      </w:r>
+    </w:p>
+    <w:p>
+      <w:pPr>
+        <w:shd w:val="clear" w:color="auto" w:fill="1E1E1E"/>
+        <w:spacing w:after="0" w:line="285" w:lineRule="atLeast"/>
+        <w:rPr>
+          <w:rFonts w:ascii="Consolas" w:eastAsia="Times New Roman" w:hAnsi="Consolas" w:cs="Times New Roman"/>
+          <w:color w:val="D4D4D4"/>
+          <w:sz w:val="21"/>
+          <w:szCs w:val="21"/>
+          <w:lang w:eastAsia="es-CO"/>
+        </w:rPr>
+      </w:pPr>
+      <w:r>
+        <w:rPr>
+          <w:rFonts w:ascii="Consolas" w:eastAsia="Times New Roman" w:hAnsi="Consolas" w:cs="Times New Roman"/>
+          <w:color w:val="D4D4D4"/>
+          <w:sz w:val="21"/>
+          <w:szCs w:val="21"/>
+          <w:lang w:val="en-US" w:eastAsia="es-CO"/>
+        </w:rPr>
+        <w:t>        </w:t>
+      </w:r>
+      <w:proofErr w:type="spellStart"/>
+      <w:r>
+        <w:rPr>
+          <w:rFonts w:ascii="Consolas" w:eastAsia="Times New Roman" w:hAnsi="Consolas" w:cs="Times New Roman"/>
+          <w:color w:val="C586C0"/>
+          <w:sz w:val="21"/>
+          <w:szCs w:val="21"/>
+          <w:lang w:eastAsia="es-CO"/>
+        </w:rPr>
+        <w:t>if</w:t>
+      </w:r>
+      <w:proofErr w:type="spellEnd"/>
+      <w:r>
+        <w:rPr>
+          <w:rFonts w:ascii="Consolas" w:eastAsia="Times New Roman" w:hAnsi="Consolas" w:cs="Times New Roman"/>
+          <w:color w:val="D4D4D4"/>
+          <w:sz w:val="21"/>
+          <w:szCs w:val="21"/>
+          <w:lang w:eastAsia="es-CO"/>
+        </w:rPr>
+        <w:t>(</w:t>
+      </w:r>
+      <w:proofErr w:type="spellStart"/>
+      <w:r>
+        <w:rPr>
+          <w:rFonts w:ascii="Consolas" w:eastAsia="Times New Roman" w:hAnsi="Consolas" w:cs="Times New Roman"/>
+          <w:color w:val="9CDCFE"/>
+          <w:sz w:val="21"/>
+          <w:szCs w:val="21"/>
+          <w:lang w:eastAsia="es-CO"/>
+        </w:rPr>
+        <w:t>it</w:t>
+      </w:r>
+      <w:proofErr w:type="spellEnd"/>
+      <w:r>
+        <w:rPr>
+          <w:rFonts w:ascii="Consolas" w:eastAsia="Times New Roman" w:hAnsi="Consolas" w:cs="Times New Roman"/>
+          <w:color w:val="DCDCAA"/>
+          <w:sz w:val="21"/>
+          <w:szCs w:val="21"/>
+          <w:lang w:eastAsia="es-CO"/>
+        </w:rPr>
+        <w:t>-&gt;</w:t>
+      </w:r>
+      <w:proofErr w:type="spellStart"/>
+      <w:r>
+        <w:rPr>
+          <w:rFonts w:ascii="Consolas" w:eastAsia="Times New Roman" w:hAnsi="Consolas" w:cs="Times New Roman"/>
+          <w:color w:val="DCDCAA"/>
+          <w:sz w:val="21"/>
+          <w:szCs w:val="21"/>
+          <w:lang w:eastAsia="es-CO"/>
+        </w:rPr>
+        <w:t>getNumero</w:t>
+      </w:r>
+      <w:proofErr w:type="spellEnd"/>
+      <w:r>
+        <w:rPr>
+          <w:rFonts w:ascii="Consolas" w:eastAsia="Times New Roman" w:hAnsi="Consolas" w:cs="Times New Roman"/>
+          <w:color w:val="D4D4D4"/>
+          <w:sz w:val="21"/>
+          <w:szCs w:val="21"/>
+          <w:lang w:eastAsia="es-CO"/>
+        </w:rPr>
+        <w:t>() == </w:t>
+      </w:r>
+      <w:proofErr w:type="spellStart"/>
+      <w:r>
+        <w:rPr>
+          <w:rFonts w:ascii="Consolas" w:eastAsia="Times New Roman" w:hAnsi="Consolas" w:cs="Times New Roman"/>
+          <w:color w:val="9CDCFE"/>
+          <w:sz w:val="21"/>
+          <w:szCs w:val="21"/>
+          <w:lang w:eastAsia="es-CO"/>
+        </w:rPr>
+        <w:t>idActa</w:t>
+      </w:r>
+      <w:proofErr w:type="spellEnd"/>
+      <w:r>
+        <w:rPr>
+          <w:rFonts w:ascii="Consolas" w:eastAsia="Times New Roman" w:hAnsi="Consolas" w:cs="Times New Roman"/>
+          <w:color w:val="D4D4D4"/>
+          <w:sz w:val="21"/>
+          <w:szCs w:val="21"/>
+          <w:lang w:eastAsia="es-CO"/>
+        </w:rPr>
+        <w:t>){</w:t>
+      </w:r>
+    </w:p>
+    <w:p>
+      <w:pPr>
+        <w:shd w:val="clear" w:color="auto" w:fill="1E1E1E"/>
+        <w:spacing w:after="0" w:line="285" w:lineRule="atLeast"/>
+        <w:rPr>
+          <w:rFonts w:ascii="Consolas" w:eastAsia="Times New Roman" w:hAnsi="Consolas" w:cs="Times New Roman"/>
+          <w:color w:val="D4D4D4"/>
+          <w:sz w:val="21"/>
+          <w:szCs w:val="21"/>
+          <w:lang w:eastAsia="es-CO"/>
+        </w:rPr>
+      </w:pPr>
+      <w:r>
+        <w:rPr>
+          <w:rFonts w:ascii="Consolas" w:eastAsia="Times New Roman" w:hAnsi="Consolas" w:cs="Times New Roman"/>
+          <w:color w:val="D4D4D4"/>
+          <w:sz w:val="21"/>
+          <w:szCs w:val="21"/>
+          <w:lang w:eastAsia="es-CO"/>
+        </w:rPr>
+        <w:t>            </w:t>
+      </w:r>
+      <w:r>
+        <w:rPr>
+          <w:rFonts w:ascii="Consolas" w:eastAsia="Times New Roman" w:hAnsi="Consolas" w:cs="Times New Roman"/>
+          <w:color w:val="C586C0"/>
+          <w:sz w:val="21"/>
+          <w:szCs w:val="21"/>
+          <w:lang w:eastAsia="es-CO"/>
+        </w:rPr>
+        <w:t>return</w:t>
+      </w:r>
+      <w:r>
+        <w:rPr>
+          <w:rFonts w:ascii="Consolas" w:eastAsia="Times New Roman" w:hAnsi="Consolas" w:cs="Times New Roman"/>
+          <w:color w:val="D4D4D4"/>
+          <w:sz w:val="21"/>
+          <w:szCs w:val="21"/>
+          <w:lang w:eastAsia="es-CO"/>
+        </w:rPr>
+        <w:t> </w:t>
+      </w:r>
+      <w:r>
+        <w:rPr>
+          <w:rFonts w:ascii="Consolas" w:eastAsia="Times New Roman" w:hAnsi="Consolas" w:cs="Times New Roman"/>
+          <w:color w:val="9CDCFE"/>
+          <w:sz w:val="21"/>
+          <w:szCs w:val="21"/>
+          <w:lang w:eastAsia="es-CO"/>
+        </w:rPr>
+        <w:t>it</w:t>
+      </w:r>
+      <w:r>
+        <w:rPr>
+          <w:rFonts w:ascii="Consolas" w:eastAsia="Times New Roman" w:hAnsi="Consolas" w:cs="Times New Roman"/>
+          <w:color w:val="D4D4D4"/>
+          <w:sz w:val="21"/>
+          <w:szCs w:val="21"/>
+          <w:lang w:eastAsia="es-CO"/>
+        </w:rPr>
+        <w:t>;</w:t>
+      </w:r>
+      <w:r>
+        <w:rPr>
+          <w:rFonts w:ascii="Consolas" w:eastAsia="Times New Roman" w:hAnsi="Consolas" w:cs="Times New Roman"/>
+          <w:color w:val="6A9955"/>
+          <w:sz w:val="21"/>
+          <w:szCs w:val="21"/>
+          <w:lang w:eastAsia="es-CO"/>
+        </w:rPr>
+        <w:t> // Función que devuelve un apuntador al acta cuando la encuentra</w:t>
+      </w:r>
+    </w:p>
+    <w:p>
+      <w:pPr>
+        <w:shd w:val="clear" w:color="auto" w:fill="1E1E1E"/>
+        <w:spacing w:after="0" w:line="285" w:lineRule="atLeast"/>
+        <w:rPr>
+          <w:rFonts w:ascii="Consolas" w:eastAsia="Times New Roman" w:hAnsi="Consolas" w:cs="Times New Roman"/>
+          <w:color w:val="D4D4D4"/>
+          <w:sz w:val="21"/>
+          <w:szCs w:val="21"/>
+          <w:lang w:eastAsia="es-CO"/>
+        </w:rPr>
+      </w:pPr>
+      <w:r>
+        <w:rPr>
+          <w:rFonts w:ascii="Consolas" w:eastAsia="Times New Roman" w:hAnsi="Consolas" w:cs="Times New Roman"/>
+          <w:color w:val="D4D4D4"/>
+          <w:sz w:val="21"/>
+          <w:szCs w:val="21"/>
+          <w:lang w:eastAsia="es-CO"/>
+        </w:rPr>
+        <w:t>        }</w:t>
+      </w:r>
+    </w:p>
+    <w:p>
+      <w:pPr>
+        <w:shd w:val="clear" w:color="auto" w:fill="1E1E1E"/>
+        <w:spacing w:after="0" w:line="285" w:lineRule="atLeast"/>
+        <w:rPr>
+          <w:rFonts w:ascii="Consolas" w:eastAsia="Times New Roman" w:hAnsi="Consolas" w:cs="Times New Roman"/>
+          <w:color w:val="D4D4D4"/>
+          <w:sz w:val="21"/>
+          <w:szCs w:val="21"/>
+          <w:lang w:eastAsia="es-CO"/>
+        </w:rPr>
+      </w:pPr>
+      <w:r>
+        <w:rPr>
+          <w:rFonts w:ascii="Consolas" w:eastAsia="Times New Roman" w:hAnsi="Consolas" w:cs="Times New Roman"/>
+          <w:color w:val="D4D4D4"/>
+          <w:sz w:val="21"/>
+          <w:szCs w:val="21"/>
+          <w:lang w:eastAsia="es-CO"/>
+        </w:rPr>
+        <w:t>    }</w:t>
+      </w:r>
+    </w:p>
+    <w:p>
+      <w:pPr>
+        <w:shd w:val="clear" w:color="auto" w:fill="1E1E1E"/>
+        <w:spacing w:after="0" w:line="285" w:lineRule="atLeast"/>
+        <w:rPr>
+          <w:rFonts w:ascii="Consolas" w:eastAsia="Times New Roman" w:hAnsi="Consolas" w:cs="Times New Roman"/>
+          <w:color w:val="D4D4D4"/>
+          <w:sz w:val="21"/>
+          <w:szCs w:val="21"/>
+          <w:lang w:eastAsia="es-CO"/>
+        </w:rPr>
+      </w:pPr>
+      <w:r>
+        <w:rPr>
+          <w:rFonts w:ascii="Consolas" w:eastAsia="Times New Roman" w:hAnsi="Consolas" w:cs="Times New Roman"/>
+          <w:color w:val="D4D4D4"/>
+          <w:sz w:val="21"/>
+          <w:szCs w:val="21"/>
+          <w:lang w:eastAsia="es-CO"/>
+        </w:rPr>
+        <w:t>}</w:t>
+      </w:r>
+    </w:p>
+    <w:p>
+      <w:pPr>
+        <w:spacing w:line="360" w:lineRule="auto"/>
+        <w:rPr>
+          <w:rFonts w:ascii="Times New Roman" w:hAnsi="Times New Roman" w:cs="Times New Roman"/>
+          <w:sz w:val="24"/>
+          <w:szCs w:val="24"/>
+        </w:rPr>
+      </w:pPr>
+    </w:p>
+    <w:p>
+      <w:pPr>
+        <w:spacing w:line="360" w:lineRule="auto"/>
+        <w:rPr>
+          <w:rFonts w:ascii="Times New Roman" w:hAnsi="Times New Roman" w:cs="Times New Roman"/>
+          <w:sz w:val="24"/>
+          <w:szCs w:val="24"/>
+        </w:rPr>
+      </w:pPr>
+      <w:r>
+        <w:rPr>
+          <w:rFonts w:ascii="Times New Roman" w:hAnsi="Times New Roman" w:cs="Times New Roman"/>
+          <w:sz w:val="24"/>
+          <w:szCs w:val="24"/>
+        </w:rPr>
+        <w:t>Este método es de los pilares en el funcionamiento de la clase actas y en general de todo el programa.</w:t>
+      </w:r>
+    </w:p>
+    <w:p>
+      <w:pPr>
+        <w:rPr>
+          <w:rFonts w:ascii="Times New Roman" w:eastAsiaTheme="majorEastAsia" w:hAnsi="Times New Roman" w:cstheme="majorBidi"/>
+          <w:b/>
+          <w:sz w:val="28"/>
+          <w:szCs w:val="32"/>
+        </w:rPr>
       </w:pPr>
       <w:bookmarkStart w:id="8" w:name="_Toc67389805"/>
+      <w:r>
+        <w:br w:type="page"/>
+      </w:r>
+    </w:p>
+    <w:p>
+      <w:pPr>
+        <w:pStyle w:val="Ttulo1"/>
+        <w:spacing w:line="360" w:lineRule="auto"/>
+      </w:pPr>
       <w:r>
         <w:lastRenderedPageBreak/>
         <w:t>Diagrama de clases</w:t>

</xml_diff>